<commit_message>
Week 4 assignment rock, paper, scissors game
</commit_message>
<xml_diff>
--- a/week_3/week_3_screenshots.docx
+++ b/week_3/week_3_screenshots.docx
@@ -52,6 +52,22 @@
         <w:br/>
         <w:t>Prof. Sarah North</w:t>
       </w:r>
+    </w:p>
+    <w:p>
+      <w:pPr>
+        <w:rPr>
+          <w:rFonts w:asciiTheme="minorHAnsi" w:hAnsiTheme="minorHAnsi" w:cstheme="minorHAnsi"/>
+        </w:rPr>
+      </w:pPr>
+      <w:hyperlink r:id="rId4" w:history="1">
+        <w:r>
+          <w:rPr>
+            <w:rStyle w:val="Hyperlink"/>
+            <w:rFonts w:asciiTheme="minorHAnsi" w:hAnsiTheme="minorHAnsi" w:cstheme="minorHAnsi"/>
+          </w:rPr>
+          <w:t>https://github.com/pablospanish9/IT121_Javascript_1/tree/main/week_3</w:t>
+        </w:r>
+      </w:hyperlink>
     </w:p>
     <w:p>
       <w:pPr>
@@ -134,7 +150,7 @@
                     </pic:cNvPicPr>
                   </pic:nvPicPr>
                   <pic:blipFill>
-                    <a:blip r:embed="rId4" cstate="print"/>
+                    <a:blip r:embed="rId5" cstate="print"/>
                     <a:srcRect/>
                     <a:stretch>
                       <a:fillRect/>
@@ -170,8 +186,8 @@
         </w:rPr>
         <w:drawing>
           <wp:inline distT="0" distB="0" distL="0" distR="0">
-            <wp:extent cx="4242177" cy="5047013"/>
-            <wp:effectExtent l="19050" t="0" r="5973" b="0"/>
+            <wp:extent cx="3923558" cy="4667944"/>
+            <wp:effectExtent l="19050" t="0" r="742" b="0"/>
             <wp:docPr id="2" name="Picture 1" descr="friends_code.JPG"/>
             <wp:cNvGraphicFramePr>
               <a:graphicFrameLocks xmlns:a="http://schemas.openxmlformats.org/drawingml/2006/main" noChangeAspect="1"/>
@@ -184,7 +200,7 @@
                     <pic:cNvPicPr/>
                   </pic:nvPicPr>
                   <pic:blipFill>
-                    <a:blip r:embed="rId5" cstate="print"/>
+                    <a:blip r:embed="rId6" cstate="print"/>
                     <a:stretch>
                       <a:fillRect/>
                     </a:stretch>
@@ -192,7 +208,7 @@
                   <pic:spPr>
                     <a:xfrm>
                       <a:off x="0" y="0"/>
-                      <a:ext cx="4244012" cy="5049196"/>
+                      <a:ext cx="3925483" cy="4670234"/>
                     </a:xfrm>
                     <a:prstGeom prst="rect">
                       <a:avLst/>
@@ -285,7 +301,7 @@
                     <pic:cNvPicPr/>
                   </pic:nvPicPr>
                   <pic:blipFill>
-                    <a:blip r:embed="rId6" cstate="print"/>
+                    <a:blip r:embed="rId7" cstate="print"/>
                     <a:stretch>
                       <a:fillRect/>
                     </a:stretch>
@@ -313,8 +329,8 @@
         </w:rPr>
         <w:drawing>
           <wp:inline distT="0" distB="0" distL="0" distR="0">
-            <wp:extent cx="4951078" cy="4821382"/>
-            <wp:effectExtent l="19050" t="0" r="1922" b="0"/>
+            <wp:extent cx="5451064" cy="5308271"/>
+            <wp:effectExtent l="19050" t="0" r="0" b="0"/>
             <wp:docPr id="5" name="Picture 4" descr="dates_code.JPG"/>
             <wp:cNvGraphicFramePr>
               <a:graphicFrameLocks xmlns:a="http://schemas.openxmlformats.org/drawingml/2006/main" noChangeAspect="1"/>
@@ -327,7 +343,7 @@
                     <pic:cNvPicPr/>
                   </pic:nvPicPr>
                   <pic:blipFill>
-                    <a:blip r:embed="rId7" cstate="print"/>
+                    <a:blip r:embed="rId8" cstate="print"/>
                     <a:stretch>
                       <a:fillRect/>
                     </a:stretch>
@@ -335,7 +351,7 @@
                   <pic:spPr>
                     <a:xfrm>
                       <a:off x="0" y="0"/>
-                      <a:ext cx="4952491" cy="4822758"/>
+                      <a:ext cx="5455054" cy="5312156"/>
                     </a:xfrm>
                     <a:prstGeom prst="rect">
                       <a:avLst/>
@@ -351,7 +367,7 @@
     <w:sectPr>
       <w:type w:val="nextColumn"/>
       <w:pgSz w:w="12240" w:h="15840"/>
-      <w:pgMar w:top="1195" w:right="1555" w:bottom="979" w:left="1714" w:header="0" w:footer="792" w:gutter="0"/>
+      <w:pgMar w:top="1195" w:right="1555" w:bottom="540" w:left="1714" w:header="0" w:footer="792" w:gutter="0"/>
       <w:cols w:space="720"/>
       <w:docGrid w:linePitch="326"/>
     </w:sectPr>
@@ -646,6 +662,17 @@
       <w:szCs w:val="36"/>
     </w:rPr>
   </w:style>
+  <w:style w:type="character" w:styleId="Hyperlink">
+    <w:name w:val="Hyperlink"/>
+    <w:basedOn w:val="DefaultParagraphFont"/>
+    <w:uiPriority w:val="99"/>
+    <w:unhideWhenUsed/>
+    <w:rsid w:val="00983393"/>
+    <w:rPr>
+      <w:color w:val="0000FF" w:themeColor="hyperlink"/>
+      <w:u w:val="single"/>
+    </w:rPr>
+  </w:style>
 </w:styles>
 </file>
 

</xml_diff>